<commit_message>
Fix logo spacing, thanks Elar :)
</commit_message>
<xml_diff>
--- a/4.0/docs_en/OWASP Application Security Verification Standard 4.0.3-en.docx
+++ b/4.0/docs_en/OWASP Application Security Verification Standard 4.0.3-en.docx
@@ -10,6 +10,18 @@
       <w:bookmarkStart w:id="0" w:name="X11842c087f10df28d01344d414bdec35b3b3381"/>
       <w:bookmarkStart w:id="1" w:name="_Toc86348466"/>
       <w:bookmarkStart w:id="2" w:name="_Toc86348873"/>
+    </w:p>
+    <w:p>
+      <w:pPr>
+        <w:pStyle w:val="Heading1"/>
+        <w:pageBreakBefore w:val="0"/>
+      </w:pPr>
+    </w:p>
+    <w:p>
+      <w:pPr>
+        <w:pStyle w:val="Heading1"/>
+        <w:pageBreakBefore w:val="0"/>
+      </w:pPr>
       <w:r>
         <w:rPr>
           <w:noProof/>
@@ -63,6 +75,24 @@
           </wp:inline>
         </w:drawing>
       </w:r>
+    </w:p>
+    <w:p>
+      <w:pPr>
+        <w:pStyle w:val="Heading1"/>
+        <w:pageBreakBefore w:val="0"/>
+      </w:pPr>
+    </w:p>
+    <w:p>
+      <w:pPr>
+        <w:pStyle w:val="Heading1"/>
+        <w:pageBreakBefore w:val="0"/>
+      </w:pPr>
+    </w:p>
+    <w:p>
+      <w:pPr>
+        <w:pStyle w:val="Heading1"/>
+        <w:pageBreakBefore w:val="0"/>
+      </w:pPr>
       <w:r>
         <w:t>Application Security Verification Standard 4.0.3</w:t>
       </w:r>

</xml_diff>